<commit_message>
Refactoring imgs and read me
</commit_message>
<xml_diff>
--- a/Evidences.docx
+++ b/Evidences.docx
@@ -39,11 +39,9 @@
       <w:r>
         <w:t xml:space="preserve">Input and output file paths and names should be passed as script parameters rather </w:t>
       </w:r>
-      <w:proofErr w:type="spellStart"/>
-      <w:r>
-        <w:t>then</w:t>
-      </w:r>
-      <w:proofErr w:type="spellEnd"/>
+      <w:r>
+        <w:t>than</w:t>
+      </w:r>
       <w:r>
         <w:t xml:space="preserve"> hard coded in the code.  </w:t>
       </w:r>
@@ -125,12 +123,20 @@
       </w:r>
     </w:p>
     <w:p>
+      <w:pPr>
+        <w:pStyle w:val="SemEspaamento"/>
+        <w:ind w:left="720"/>
+        <w:rPr>
+          <w:rFonts w:ascii="Consolas" w:hAnsi="Consolas"/>
+          <w:sz w:val="20"/>
+          <w:szCs w:val="20"/>
+        </w:rPr>
+      </w:pPr>
+    </w:p>
+    <w:p>
       <w:r>
         <w:tab/>
-        <w:t>To achieve this requirement I am</w:t>
-      </w:r>
-      <w:r>
-        <w:t xml:space="preserve"> using </w:t>
+        <w:t xml:space="preserve">To achieve this requirement I am using </w:t>
       </w:r>
       <w:proofErr w:type="spellStart"/>
       <w:proofErr w:type="gramStart"/>
@@ -201,15 +207,20 @@
       <w:r>
         <w:t>Running command using path to input file different from where the script is and writing the output file in another folder and receiving successful result.</w:t>
       </w:r>
+    </w:p>
+    <w:p>
+      <w:pPr>
+        <w:pStyle w:val="PargrafodaLista"/>
+      </w:pPr>
       <w:r>
         <w:rPr>
           <w:noProof/>
         </w:rPr>
         <w:drawing>
-          <wp:inline distT="0" distB="0" distL="0" distR="0" wp14:anchorId="1257A8D3" wp14:editId="11BB2ED2">
-            <wp:extent cx="5943600" cy="1595120"/>
-            <wp:effectExtent l="0" t="0" r="0" b="5080"/>
-            <wp:docPr id="1" name="Imagem 1"/>
+          <wp:inline distT="0" distB="0" distL="0" distR="0" wp14:anchorId="090BBADA" wp14:editId="628E3914">
+            <wp:extent cx="5943600" cy="1554480"/>
+            <wp:effectExtent l="0" t="0" r="0" b="7620"/>
+            <wp:docPr id="2" name="Imagem 2"/>
             <wp:cNvGraphicFramePr>
               <a:graphicFrameLocks xmlns:a="http://schemas.openxmlformats.org/drawingml/2006/main" noChangeAspect="1"/>
             </wp:cNvGraphicFramePr>
@@ -217,7 +228,7 @@
               <a:graphicData uri="http://schemas.openxmlformats.org/drawingml/2006/picture">
                 <pic:pic xmlns:pic="http://schemas.openxmlformats.org/drawingml/2006/picture">
                   <pic:nvPicPr>
-                    <pic:cNvPr id="1" name="Imagem 1"/>
+                    <pic:cNvPr id="2" name="Imagem 2"/>
                     <pic:cNvPicPr/>
                   </pic:nvPicPr>
                   <pic:blipFill>
@@ -235,7 +246,7 @@
                   <pic:spPr>
                     <a:xfrm>
                       <a:off x="0" y="0"/>
-                      <a:ext cx="5943600" cy="1595120"/>
+                      <a:ext cx="5943600" cy="1554480"/>
                     </a:xfrm>
                     <a:prstGeom prst="rect">
                       <a:avLst/>
@@ -277,15 +288,20 @@
       <w:r>
         <w:t xml:space="preserve"> receiving successful result.</w:t>
       </w:r>
+    </w:p>
+    <w:p>
+      <w:pPr>
+        <w:pStyle w:val="PargrafodaLista"/>
+      </w:pPr>
       <w:r>
         <w:rPr>
           <w:noProof/>
         </w:rPr>
         <w:drawing>
-          <wp:inline distT="0" distB="0" distL="0" distR="0" wp14:anchorId="5F9A7E2E" wp14:editId="74DE07B4">
-            <wp:extent cx="5943600" cy="2007235"/>
+          <wp:inline distT="0" distB="0" distL="0" distR="0" wp14:anchorId="69852A02" wp14:editId="60C2B4D6">
+            <wp:extent cx="5943600" cy="1699895"/>
             <wp:effectExtent l="0" t="0" r="0" b="0"/>
-            <wp:docPr id="3" name="Imagem 3"/>
+            <wp:docPr id="4" name="Imagem 4"/>
             <wp:cNvGraphicFramePr>
               <a:graphicFrameLocks xmlns:a="http://schemas.openxmlformats.org/drawingml/2006/main" noChangeAspect="1"/>
             </wp:cNvGraphicFramePr>
@@ -293,7 +309,7 @@
               <a:graphicData uri="http://schemas.openxmlformats.org/drawingml/2006/picture">
                 <pic:pic xmlns:pic="http://schemas.openxmlformats.org/drawingml/2006/picture">
                   <pic:nvPicPr>
-                    <pic:cNvPr id="3" name="Imagem 3"/>
+                    <pic:cNvPr id="4" name="Imagem 4"/>
                     <pic:cNvPicPr/>
                   </pic:nvPicPr>
                   <pic:blipFill>
@@ -311,7 +327,7 @@
                   <pic:spPr>
                     <a:xfrm>
                       <a:off x="0" y="0"/>
-                      <a:ext cx="5943600" cy="2007235"/>
+                      <a:ext cx="5943600" cy="1699895"/>
                     </a:xfrm>
                     <a:prstGeom prst="rect">
                       <a:avLst/>
@@ -333,16 +349,7 @@
         </w:numPr>
       </w:pPr>
       <w:r>
-        <w:t xml:space="preserve">Running command using </w:t>
-      </w:r>
-      <w:r>
-        <w:t xml:space="preserve">a </w:t>
-      </w:r>
-      <w:r>
-        <w:t xml:space="preserve">path </w:t>
-      </w:r>
-      <w:r>
-        <w:t>that doesn’t have a valid file and showing how to handle the error.</w:t>
+        <w:t>Running command using a path that doesn’t have a valid file and showing how to handle the error.</w:t>
       </w:r>
       <w:r>
         <w:rPr>
@@ -360,10 +367,10 @@
           <w:noProof/>
         </w:rPr>
         <w:drawing>
-          <wp:inline distT="0" distB="0" distL="0" distR="0" wp14:anchorId="0C4C8F97" wp14:editId="2E1A0F9F">
-            <wp:extent cx="5943600" cy="577850"/>
-            <wp:effectExtent l="0" t="0" r="0" b="0"/>
-            <wp:docPr id="5" name="Imagem 5"/>
+          <wp:inline distT="0" distB="0" distL="0" distR="0" wp14:anchorId="29246BE9" wp14:editId="40CDF939">
+            <wp:extent cx="5943600" cy="436245"/>
+            <wp:effectExtent l="0" t="0" r="0" b="1905"/>
+            <wp:docPr id="11" name="Imagem 11"/>
             <wp:cNvGraphicFramePr>
               <a:graphicFrameLocks xmlns:a="http://schemas.openxmlformats.org/drawingml/2006/main" noChangeAspect="1"/>
             </wp:cNvGraphicFramePr>
@@ -371,7 +378,7 @@
               <a:graphicData uri="http://schemas.openxmlformats.org/drawingml/2006/picture">
                 <pic:pic xmlns:pic="http://schemas.openxmlformats.org/drawingml/2006/picture">
                   <pic:nvPicPr>
-                    <pic:cNvPr id="5" name="Imagem 5"/>
+                    <pic:cNvPr id="11" name="Imagem 11"/>
                     <pic:cNvPicPr/>
                   </pic:nvPicPr>
                   <pic:blipFill>
@@ -389,7 +396,7 @@
                   <pic:spPr>
                     <a:xfrm>
                       <a:off x="0" y="0"/>
-                      <a:ext cx="5943600" cy="577850"/>
+                      <a:ext cx="5943600" cy="436245"/>
                     </a:xfrm>
                     <a:prstGeom prst="rect">
                       <a:avLst/>
@@ -429,6 +436,11 @@
     </w:p>
     <w:p>
       <w:pPr>
+        <w:pStyle w:val="PargrafodaLista"/>
+      </w:pPr>
+    </w:p>
+    <w:p>
+      <w:pPr>
         <w:pStyle w:val="SemEspaamento"/>
         <w:numPr>
           <w:ilvl w:val="0"/>
@@ -442,6 +454,11 @@
     </w:p>
     <w:p>
       <w:pPr>
+        <w:pStyle w:val="SemEspaamento"/>
+      </w:pPr>
+    </w:p>
+    <w:p>
+      <w:pPr>
         <w:pStyle w:val="PargrafodaLista"/>
       </w:pPr>
       <w:r>
@@ -451,10 +468,7 @@
         <w:t>requirement,</w:t>
       </w:r>
       <w:r>
-        <w:t xml:space="preserve"> I </w:t>
-      </w:r>
-      <w:r>
-        <w:t>ensure the output file contains headers (</w:t>
+        <w:t xml:space="preserve"> I ensure the output file contains headers (</w:t>
       </w:r>
       <w:r>
         <w:rPr>
@@ -719,10 +733,10 @@
           <w:noProof/>
         </w:rPr>
         <w:drawing>
-          <wp:inline distT="0" distB="0" distL="0" distR="0" wp14:anchorId="4FDEBC8C" wp14:editId="2A8ACA8D">
-            <wp:extent cx="5943600" cy="2133600"/>
+          <wp:inline distT="0" distB="0" distL="0" distR="0" wp14:anchorId="56F1FC5B" wp14:editId="74898604">
+            <wp:extent cx="5943600" cy="3032125"/>
             <wp:effectExtent l="0" t="0" r="0" b="0"/>
-            <wp:docPr id="6" name="Imagem 6"/>
+            <wp:docPr id="12" name="Imagem 12"/>
             <wp:cNvGraphicFramePr>
               <a:graphicFrameLocks xmlns:a="http://schemas.openxmlformats.org/drawingml/2006/main" noChangeAspect="1"/>
             </wp:cNvGraphicFramePr>
@@ -730,7 +744,7 @@
               <a:graphicData uri="http://schemas.openxmlformats.org/drawingml/2006/picture">
                 <pic:pic xmlns:pic="http://schemas.openxmlformats.org/drawingml/2006/picture">
                   <pic:nvPicPr>
-                    <pic:cNvPr id="6" name="Imagem 6"/>
+                    <pic:cNvPr id="12" name="Imagem 12"/>
                     <pic:cNvPicPr/>
                   </pic:nvPicPr>
                   <pic:blipFill>
@@ -748,7 +762,7 @@
                   <pic:spPr>
                     <a:xfrm>
                       <a:off x="0" y="0"/>
-                      <a:ext cx="5943600" cy="2133600"/>
+                      <a:ext cx="5943600" cy="3032125"/>
                     </a:xfrm>
                     <a:prstGeom prst="rect">
                       <a:avLst/>
@@ -783,10 +797,10 @@
           <w:noProof/>
         </w:rPr>
         <w:drawing>
-          <wp:inline distT="0" distB="0" distL="0" distR="0" wp14:anchorId="71ED5BCF" wp14:editId="4C552292">
-            <wp:extent cx="5943600" cy="2102485"/>
+          <wp:inline distT="0" distB="0" distL="0" distR="0" wp14:anchorId="7822BD96" wp14:editId="7F26B099">
+            <wp:extent cx="5943600" cy="2672715"/>
             <wp:effectExtent l="0" t="0" r="0" b="0"/>
-            <wp:docPr id="7" name="Imagem 7"/>
+            <wp:docPr id="13" name="Imagem 13"/>
             <wp:cNvGraphicFramePr>
               <a:graphicFrameLocks xmlns:a="http://schemas.openxmlformats.org/drawingml/2006/main" noChangeAspect="1"/>
             </wp:cNvGraphicFramePr>
@@ -794,7 +808,7 @@
               <a:graphicData uri="http://schemas.openxmlformats.org/drawingml/2006/picture">
                 <pic:pic xmlns:pic="http://schemas.openxmlformats.org/drawingml/2006/picture">
                   <pic:nvPicPr>
-                    <pic:cNvPr id="7" name="Imagem 7"/>
+                    <pic:cNvPr id="13" name="Imagem 13"/>
                     <pic:cNvPicPr/>
                   </pic:nvPicPr>
                   <pic:blipFill>
@@ -812,7 +826,7 @@
                   <pic:spPr>
                     <a:xfrm>
                       <a:off x="0" y="0"/>
-                      <a:ext cx="5943600" cy="2102485"/>
+                      <a:ext cx="5943600" cy="2672715"/>
                     </a:xfrm>
                     <a:prstGeom prst="rect">
                       <a:avLst/>
@@ -827,56 +841,6 @@
     </w:p>
     <w:p>
       <w:pPr>
-        <w:pStyle w:val="PargrafodaLista"/>
-      </w:pPr>
-    </w:p>
-    <w:p>
-      <w:pPr>
-        <w:pStyle w:val="PargrafodaLista"/>
-      </w:pPr>
-    </w:p>
-    <w:p>
-      <w:pPr>
-        <w:pStyle w:val="PargrafodaLista"/>
-      </w:pPr>
-    </w:p>
-    <w:p>
-      <w:pPr>
-        <w:pStyle w:val="PargrafodaLista"/>
-      </w:pPr>
-    </w:p>
-    <w:p>
-      <w:pPr>
-        <w:pStyle w:val="PargrafodaLista"/>
-      </w:pPr>
-    </w:p>
-    <w:p>
-      <w:pPr>
-        <w:pStyle w:val="PargrafodaLista"/>
-      </w:pPr>
-    </w:p>
-    <w:p>
-      <w:pPr>
-        <w:pStyle w:val="PargrafodaLista"/>
-      </w:pPr>
-    </w:p>
-    <w:p>
-      <w:pPr>
-        <w:pStyle w:val="PargrafodaLista"/>
-      </w:pPr>
-    </w:p>
-    <w:p>
-      <w:pPr>
-        <w:pStyle w:val="PargrafodaLista"/>
-      </w:pPr>
-    </w:p>
-    <w:p>
-      <w:pPr>
-        <w:pStyle w:val="PargrafodaLista"/>
-      </w:pPr>
-    </w:p>
-    <w:p>
-      <w:pPr>
         <w:pStyle w:val="SemEspaamento"/>
         <w:numPr>
           <w:ilvl w:val="0"/>
@@ -893,10 +857,7 @@
         <w:pStyle w:val="PargrafodaLista"/>
       </w:pPr>
       <w:r>
-        <w:t>The</w:t>
-      </w:r>
-      <w:r>
-        <w:t xml:space="preserve"> </w:t>
+        <w:t xml:space="preserve">The </w:t>
       </w:r>
       <w:proofErr w:type="spellStart"/>
       <w:r>
@@ -1115,10 +1076,10 @@
           <w:noProof/>
         </w:rPr>
         <w:drawing>
-          <wp:inline distT="0" distB="0" distL="0" distR="0" wp14:anchorId="13EB76EF" wp14:editId="2CE5F3B0">
-            <wp:extent cx="5943600" cy="1609090"/>
-            <wp:effectExtent l="0" t="0" r="0" b="0"/>
-            <wp:docPr id="9" name="Imagem 9"/>
+          <wp:inline distT="0" distB="0" distL="0" distR="0" wp14:anchorId="210C2F09" wp14:editId="6D5F7EF9">
+            <wp:extent cx="5943600" cy="1478280"/>
+            <wp:effectExtent l="0" t="0" r="0" b="7620"/>
+            <wp:docPr id="14" name="Imagem 14"/>
             <wp:cNvGraphicFramePr>
               <a:graphicFrameLocks xmlns:a="http://schemas.openxmlformats.org/drawingml/2006/main" noChangeAspect="1"/>
             </wp:cNvGraphicFramePr>
@@ -1126,7 +1087,7 @@
               <a:graphicData uri="http://schemas.openxmlformats.org/drawingml/2006/picture">
                 <pic:pic xmlns:pic="http://schemas.openxmlformats.org/drawingml/2006/picture">
                   <pic:nvPicPr>
-                    <pic:cNvPr id="9" name="Imagem 9"/>
+                    <pic:cNvPr id="14" name="Imagem 14"/>
                     <pic:cNvPicPr/>
                   </pic:nvPicPr>
                   <pic:blipFill>
@@ -1144,7 +1105,7 @@
                   <pic:spPr>
                     <a:xfrm>
                       <a:off x="0" y="0"/>
-                      <a:ext cx="5943600" cy="1609090"/>
+                      <a:ext cx="5943600" cy="1478280"/>
                     </a:xfrm>
                     <a:prstGeom prst="rect">
                       <a:avLst/>
@@ -1305,6 +1266,11 @@
     </w:p>
     <w:p>
       <w:pPr>
+        <w:pStyle w:val="PargrafodaLista"/>
+      </w:pPr>
+    </w:p>
+    <w:p>
+      <w:pPr>
         <w:pStyle w:val="SemEspaamento"/>
         <w:numPr>
           <w:ilvl w:val="0"/>
@@ -1343,10 +1309,7 @@
         <w:pStyle w:val="PargrafodaLista"/>
       </w:pPr>
       <w:r>
-        <w:t>The</w:t>
-      </w:r>
-      <w:r>
-        <w:t xml:space="preserve"> </w:t>
+        <w:t xml:space="preserve">The </w:t>
       </w:r>
       <w:proofErr w:type="spellStart"/>
       <w:r>
@@ -1370,10 +1333,10 @@
           <w:noProof/>
         </w:rPr>
         <w:drawing>
-          <wp:inline distT="0" distB="0" distL="0" distR="0" wp14:anchorId="528DB34B" wp14:editId="673AD9C8">
-            <wp:extent cx="5943600" cy="1527810"/>
+          <wp:inline distT="0" distB="0" distL="0" distR="0" wp14:anchorId="43F25309" wp14:editId="477F4DD6">
+            <wp:extent cx="5943600" cy="1431925"/>
             <wp:effectExtent l="0" t="0" r="0" b="0"/>
-            <wp:docPr id="10" name="Imagem 10"/>
+            <wp:docPr id="15" name="Imagem 15"/>
             <wp:cNvGraphicFramePr>
               <a:graphicFrameLocks xmlns:a="http://schemas.openxmlformats.org/drawingml/2006/main" noChangeAspect="1"/>
             </wp:cNvGraphicFramePr>
@@ -1381,7 +1344,7 @@
               <a:graphicData uri="http://schemas.openxmlformats.org/drawingml/2006/picture">
                 <pic:pic xmlns:pic="http://schemas.openxmlformats.org/drawingml/2006/picture">
                   <pic:nvPicPr>
-                    <pic:cNvPr id="10" name="Imagem 10"/>
+                    <pic:cNvPr id="15" name="Imagem 15"/>
                     <pic:cNvPicPr/>
                   </pic:nvPicPr>
                   <pic:blipFill>
@@ -1399,7 +1362,7 @@
                   <pic:spPr>
                     <a:xfrm>
                       <a:off x="0" y="0"/>
-                      <a:ext cx="5943600" cy="1527810"/>
+                      <a:ext cx="5943600" cy="1431925"/>
                     </a:xfrm>
                     <a:prstGeom prst="rect">
                       <a:avLst/>
@@ -1877,6 +1840,98 @@
       <w:pPr>
         <w:pStyle w:val="PargrafodaLista"/>
       </w:pPr>
+      <w:r>
+        <w:rPr>
+          <w:noProof/>
+        </w:rPr>
+        <w:drawing>
+          <wp:inline distT="0" distB="0" distL="0" distR="0" wp14:anchorId="33B17F90" wp14:editId="04D97E96">
+            <wp:extent cx="5943600" cy="810260"/>
+            <wp:effectExtent l="0" t="0" r="0" b="8890"/>
+            <wp:docPr id="16" name="Imagem 16"/>
+            <wp:cNvGraphicFramePr>
+              <a:graphicFrameLocks xmlns:a="http://schemas.openxmlformats.org/drawingml/2006/main" noChangeAspect="1"/>
+            </wp:cNvGraphicFramePr>
+            <a:graphic xmlns:a="http://schemas.openxmlformats.org/drawingml/2006/main">
+              <a:graphicData uri="http://schemas.openxmlformats.org/drawingml/2006/picture">
+                <pic:pic xmlns:pic="http://schemas.openxmlformats.org/drawingml/2006/picture">
+                  <pic:nvPicPr>
+                    <pic:cNvPr id="16" name="Imagem 16"/>
+                    <pic:cNvPicPr/>
+                  </pic:nvPicPr>
+                  <pic:blipFill>
+                    <a:blip r:embed="rId13" cstate="print">
+                      <a:extLst>
+                        <a:ext uri="{28A0092B-C50C-407E-A947-70E740481C1C}">
+                          <a14:useLocalDpi xmlns:a14="http://schemas.microsoft.com/office/drawing/2010/main" val="0"/>
+                        </a:ext>
+                      </a:extLst>
+                    </a:blip>
+                    <a:stretch>
+                      <a:fillRect/>
+                    </a:stretch>
+                  </pic:blipFill>
+                  <pic:spPr>
+                    <a:xfrm>
+                      <a:off x="0" y="0"/>
+                      <a:ext cx="5943600" cy="810260"/>
+                    </a:xfrm>
+                    <a:prstGeom prst="rect">
+                      <a:avLst/>
+                    </a:prstGeom>
+                  </pic:spPr>
+                </pic:pic>
+              </a:graphicData>
+            </a:graphic>
+          </wp:inline>
+        </w:drawing>
+      </w:r>
+      <w:r>
+        <w:rPr>
+          <w:noProof/>
+        </w:rPr>
+        <w:drawing>
+          <wp:inline distT="0" distB="0" distL="0" distR="0" wp14:anchorId="1D6835F5" wp14:editId="26D9FDC9">
+            <wp:extent cx="5943600" cy="3010535"/>
+            <wp:effectExtent l="0" t="0" r="0" b="0"/>
+            <wp:docPr id="17" name="Imagem 17"/>
+            <wp:cNvGraphicFramePr>
+              <a:graphicFrameLocks xmlns:a="http://schemas.openxmlformats.org/drawingml/2006/main" noChangeAspect="1"/>
+            </wp:cNvGraphicFramePr>
+            <a:graphic xmlns:a="http://schemas.openxmlformats.org/drawingml/2006/main">
+              <a:graphicData uri="http://schemas.openxmlformats.org/drawingml/2006/picture">
+                <pic:pic xmlns:pic="http://schemas.openxmlformats.org/drawingml/2006/picture">
+                  <pic:nvPicPr>
+                    <pic:cNvPr id="17" name="Imagem 17"/>
+                    <pic:cNvPicPr/>
+                  </pic:nvPicPr>
+                  <pic:blipFill>
+                    <a:blip r:embed="rId14" cstate="print">
+                      <a:extLst>
+                        <a:ext uri="{28A0092B-C50C-407E-A947-70E740481C1C}">
+                          <a14:useLocalDpi xmlns:a14="http://schemas.microsoft.com/office/drawing/2010/main" val="0"/>
+                        </a:ext>
+                      </a:extLst>
+                    </a:blip>
+                    <a:stretch>
+                      <a:fillRect/>
+                    </a:stretch>
+                  </pic:blipFill>
+                  <pic:spPr>
+                    <a:xfrm>
+                      <a:off x="0" y="0"/>
+                      <a:ext cx="5943600" cy="3010535"/>
+                    </a:xfrm>
+                    <a:prstGeom prst="rect">
+                      <a:avLst/>
+                    </a:prstGeom>
+                  </pic:spPr>
+                </pic:pic>
+              </a:graphicData>
+            </a:graphic>
+          </wp:inline>
+        </w:drawing>
+      </w:r>
     </w:p>
     <w:sectPr>
       <w:pgSz w:w="12240" w:h="15840"/>

</xml_diff>